<commit_message>
TS 1.4 Input and other edits 11/10/2020
</commit_message>
<xml_diff>
--- a/TS Jatai Working/Raja Files/Vowel Sandhi Try output.docx
+++ b/TS Jatai Working/Raja Files/Vowel Sandhi Try output.docx
@@ -5588,7 +5588,31 @@
           <w:highlight w:val="yellow"/>
           <w:lang w:bidi="ta-IN"/>
         </w:rPr>
-        <w:t>hAh</w:t>
+        <w:t>hA</w:t>
+      </w:r>
+      <w:r>
+        <w:rPr>
+          <w:rFonts w:cs="Arial"/>
+          <w:b/>
+          <w:bCs/>
+          <w:color w:val="000000"/>
+          <w:szCs w:val="28"/>
+          <w:highlight w:val="yellow"/>
+          <w:lang w:bidi="ta-IN"/>
+        </w:rPr>
+        <w:t>q</w:t>
+      </w:r>
+      <w:r>
+        <w:rPr>
+          <w:rFonts w:cs="Arial"/>
+          <w:b/>
+          <w:bCs/>
+          <w:color w:val="000000"/>
+          <w:szCs w:val="28"/>
+          <w:highlight w:val="yellow"/>
+          <w:lang w:bidi="ta-IN"/>
+        </w:rPr>
+        <w:t>h</w:t>
       </w:r>
       <w:r>
         <w:rPr>
@@ -6400,10 +6424,8 @@
           <w:szCs w:val="40"/>
           <w:lang w:bidi="ta-IN"/>
         </w:rPr>
-        <w:t>hItIqhi</w:t>
-      </w:r>
-      <w:proofErr w:type="spellEnd"/>
-      <w:proofErr w:type="gramEnd"/>
+        <w:t>hIt</w:t>
+      </w:r>
       <w:r>
         <w:rPr>
           <w:rFonts w:cs="Arial"/>
@@ -6412,44 +6434,9 @@
           <w:szCs w:val="40"/>
           <w:lang w:bidi="ta-IN"/>
         </w:rPr>
-        <w:t xml:space="preserve"> </w:t>
-      </w:r>
-      <w:r>
-        <w:rPr>
-          <w:b/>
-          <w:bCs/>
-        </w:rPr>
-        <w:t>Correct</w:t>
-      </w:r>
-    </w:p>
-    <w:p/>
-    <w:p>
-      <w:r>
-        <w:t xml:space="preserve">5.2.1.4(4G):  </w:t>
-      </w:r>
-      <w:proofErr w:type="spellStart"/>
-      <w:r>
-        <w:t>hix</w:t>
-      </w:r>
-      <w:proofErr w:type="spellEnd"/>
-      <w:r>
-        <w:t xml:space="preserve"> |</w:t>
-      </w:r>
-    </w:p>
-    <w:p>
-      <w:proofErr w:type="spellStart"/>
-      <w:proofErr w:type="gramStart"/>
-      <w:r>
-        <w:t>hIti</w:t>
-      </w:r>
-      <w:proofErr w:type="spellEnd"/>
-      <w:proofErr w:type="gramEnd"/>
-      <w:r>
-        <w:t>@ hi</w:t>
-      </w:r>
-    </w:p>
-    <w:p>
-      <w:pPr>
+        <w:t>i</w:t>
+      </w:r>
+      <w:r>
         <w:rPr>
           <w:rFonts w:cs="Arial"/>
           <w:color w:val="000000"/>
@@ -6457,9 +6444,10 @@
           <w:szCs w:val="40"/>
           <w:lang w:bidi="ta-IN"/>
         </w:rPr>
-      </w:pPr>
-      <w:proofErr w:type="spellStart"/>
-      <w:proofErr w:type="gramStart"/>
+        <w:t>qhi</w:t>
+      </w:r>
+      <w:proofErr w:type="spellEnd"/>
+      <w:proofErr w:type="gramEnd"/>
       <w:r>
         <w:rPr>
           <w:rFonts w:cs="Arial"/>
@@ -6468,11 +6456,44 @@
           <w:szCs w:val="40"/>
           <w:lang w:bidi="ta-IN"/>
         </w:rPr>
-        <w:t>hItIqhi</w:t>
+        <w:t xml:space="preserve"> </w:t>
+      </w:r>
+      <w:r>
+        <w:rPr>
+          <w:b/>
+          <w:bCs/>
+        </w:rPr>
+        <w:t>Correct</w:t>
+      </w:r>
+    </w:p>
+    <w:p/>
+    <w:p>
+      <w:r>
+        <w:t xml:space="preserve">5.2.1.4(4G):  </w:t>
+      </w:r>
+      <w:proofErr w:type="spellStart"/>
+      <w:r>
+        <w:t>hix</w:t>
+      </w:r>
+      <w:proofErr w:type="spellEnd"/>
+      <w:r>
+        <w:t xml:space="preserve"> |</w:t>
+      </w:r>
+    </w:p>
+    <w:p>
+      <w:proofErr w:type="spellStart"/>
+      <w:proofErr w:type="gramStart"/>
+      <w:r>
+        <w:t>hIti</w:t>
       </w:r>
       <w:proofErr w:type="spellEnd"/>
       <w:proofErr w:type="gramEnd"/>
       <w:r>
+        <w:t>@ hi</w:t>
+      </w:r>
+    </w:p>
+    <w:p>
+      <w:pPr>
         <w:rPr>
           <w:rFonts w:cs="Arial"/>
           <w:color w:val="000000"/>
@@ -6480,17 +6501,9 @@
           <w:szCs w:val="40"/>
           <w:lang w:bidi="ta-IN"/>
         </w:rPr>
-        <w:t xml:space="preserve"> </w:t>
-      </w:r>
-      <w:r>
-        <w:rPr>
-          <w:b/>
-          <w:bCs/>
-        </w:rPr>
-        <w:t>Correct</w:t>
-      </w:r>
-    </w:p>
-    <w:p>
+      </w:pPr>
+      <w:proofErr w:type="spellStart"/>
+      <w:proofErr w:type="gramStart"/>
       <w:r>
         <w:rPr>
           <w:rFonts w:cs="Arial"/>
@@ -6499,6 +6512,57 @@
           <w:szCs w:val="40"/>
           <w:lang w:bidi="ta-IN"/>
         </w:rPr>
+        <w:t>hIt</w:t>
+      </w:r>
+      <w:r>
+        <w:rPr>
+          <w:rFonts w:cs="Arial"/>
+          <w:color w:val="000000"/>
+          <w:sz w:val="40"/>
+          <w:szCs w:val="40"/>
+          <w:lang w:bidi="ta-IN"/>
+        </w:rPr>
+        <w:t>i</w:t>
+      </w:r>
+      <w:r>
+        <w:rPr>
+          <w:rFonts w:cs="Arial"/>
+          <w:color w:val="000000"/>
+          <w:sz w:val="40"/>
+          <w:szCs w:val="40"/>
+          <w:lang w:bidi="ta-IN"/>
+        </w:rPr>
+        <w:t>qhi</w:t>
+      </w:r>
+      <w:proofErr w:type="spellEnd"/>
+      <w:proofErr w:type="gramEnd"/>
+      <w:r>
+        <w:rPr>
+          <w:rFonts w:cs="Arial"/>
+          <w:color w:val="000000"/>
+          <w:sz w:val="40"/>
+          <w:szCs w:val="40"/>
+          <w:lang w:bidi="ta-IN"/>
+        </w:rPr>
+        <w:t xml:space="preserve"> </w:t>
+      </w:r>
+      <w:r>
+        <w:rPr>
+          <w:b/>
+          <w:bCs/>
+        </w:rPr>
+        <w:t>Correct</w:t>
+      </w:r>
+    </w:p>
+    <w:p>
+      <w:r>
+        <w:rPr>
+          <w:rFonts w:cs="Arial"/>
+          <w:color w:val="000000"/>
+          <w:sz w:val="40"/>
+          <w:szCs w:val="40"/>
+          <w:lang w:bidi="ta-IN"/>
+        </w:rPr>
         <w:t>----------------------------------------------------</w:t>
       </w:r>
     </w:p>
@@ -8765,7 +8829,11 @@
         <w:t>Correct</w:t>
       </w:r>
     </w:p>
-    <w:p/>
+    <w:p>
+      <w:r>
+        <w:t>------------------------------------------------------------</w:t>
+      </w:r>
+    </w:p>
     <w:p>
       <w:r>
         <w:t xml:space="preserve">3.2.5.1(1J):  </w:t>
@@ -11077,19 +11145,7 @@
           <w:highlight w:val="yellow"/>
           <w:lang w:bidi="hi-IN"/>
         </w:rPr>
-        <w:t xml:space="preserve"> missed out in the end this was observed in previous TK output also </w:t>
-      </w:r>
-      <w:r>
-        <w:rPr>
-          <w:rFonts w:cs="Arial"/>
-          <w:b/>
-          <w:bCs/>
-          <w:color w:val="000000"/>
-          <w:szCs w:val="28"/>
-          <w:highlight w:val="yellow"/>
-          <w:lang w:bidi="hi-IN"/>
-        </w:rPr>
-        <w:t>|</w:t>
+        <w:t xml:space="preserve"> missed out in the end this was observed in previous TK output also |</w:t>
       </w:r>
       <w:r>
         <w:rPr>
@@ -11861,1000 +11917,1000 @@
         </w:rPr>
         <w:t>Correct</w:t>
       </w:r>
+    </w:p>
+    <w:p>
+      <w:pPr>
+        <w:rPr>
+          <w:rFonts w:cs="Arial"/>
+          <w:b/>
+          <w:bCs/>
+          <w:color w:val="000000"/>
+          <w:szCs w:val="28"/>
+          <w:lang w:bidi="hi-IN"/>
+        </w:rPr>
+      </w:pPr>
+      <w:r>
+        <w:rPr>
+          <w:rFonts w:cs="Arial"/>
+          <w:b/>
+          <w:bCs/>
+          <w:color w:val="000000"/>
+          <w:szCs w:val="28"/>
+          <w:lang w:bidi="hi-IN"/>
+        </w:rPr>
+        <w:t xml:space="preserve">A </w:t>
+      </w:r>
+      <w:proofErr w:type="spellStart"/>
+      <w:proofErr w:type="gramStart"/>
+      <w:r>
+        <w:rPr>
+          <w:rFonts w:cs="Arial"/>
+          <w:b/>
+          <w:bCs/>
+          <w:color w:val="000000"/>
+          <w:szCs w:val="28"/>
+          <w:lang w:bidi="hi-IN"/>
+        </w:rPr>
+        <w:t>vi#</w:t>
+      </w:r>
+      <w:proofErr w:type="gramEnd"/>
+      <w:r>
+        <w:rPr>
+          <w:rFonts w:cs="Arial"/>
+          <w:b/>
+          <w:bCs/>
+          <w:color w:val="000000"/>
+          <w:szCs w:val="28"/>
+          <w:lang w:bidi="hi-IN"/>
+        </w:rPr>
+        <w:t>Sa</w:t>
+      </w:r>
+      <w:proofErr w:type="spellEnd"/>
+      <w:r>
+        <w:rPr>
+          <w:rFonts w:cs="Arial"/>
+          <w:b/>
+          <w:bCs/>
+          <w:color w:val="000000"/>
+          <w:szCs w:val="28"/>
+          <w:lang w:bidi="hi-IN"/>
+        </w:rPr>
+        <w:t xml:space="preserve"> </w:t>
+      </w:r>
+      <w:proofErr w:type="spellStart"/>
+      <w:r>
+        <w:rPr>
+          <w:rFonts w:cs="Arial"/>
+          <w:b/>
+          <w:bCs/>
+          <w:color w:val="000000"/>
+          <w:szCs w:val="28"/>
+          <w:lang w:bidi="hi-IN"/>
+        </w:rPr>
+        <w:t>viqSA</w:t>
+      </w:r>
+      <w:proofErr w:type="spellEnd"/>
+      <w:r>
+        <w:rPr>
+          <w:rFonts w:cs="Arial"/>
+          <w:b/>
+          <w:bCs/>
+          <w:color w:val="000000"/>
+          <w:szCs w:val="28"/>
+          <w:lang w:bidi="hi-IN"/>
+        </w:rPr>
+        <w:t xml:space="preserve"> </w:t>
+      </w:r>
+      <w:proofErr w:type="spellStart"/>
+      <w:r>
+        <w:rPr>
+          <w:rFonts w:cs="Arial"/>
+          <w:b/>
+          <w:bCs/>
+          <w:color w:val="000000"/>
+          <w:szCs w:val="28"/>
+          <w:lang w:bidi="hi-IN"/>
+        </w:rPr>
+        <w:t>vi#Sa</w:t>
+      </w:r>
+      <w:proofErr w:type="spellEnd"/>
+      <w:r>
+        <w:rPr>
+          <w:rFonts w:cs="Arial"/>
+          <w:b/>
+          <w:bCs/>
+          <w:color w:val="000000"/>
+          <w:szCs w:val="28"/>
+          <w:lang w:bidi="hi-IN"/>
+        </w:rPr>
+        <w:t xml:space="preserve"> </w:t>
+      </w:r>
+      <w:proofErr w:type="spellStart"/>
+      <w:r>
+        <w:rPr>
+          <w:rFonts w:cs="Arial"/>
+          <w:b/>
+          <w:bCs/>
+          <w:color w:val="000000"/>
+          <w:szCs w:val="28"/>
+          <w:lang w:bidi="hi-IN"/>
+        </w:rPr>
+        <w:t>dIrGAyuqtvAya</w:t>
+      </w:r>
+      <w:proofErr w:type="spellEnd"/>
+      <w:r>
+        <w:rPr>
+          <w:rFonts w:cs="Arial"/>
+          <w:b/>
+          <w:bCs/>
+          <w:color w:val="000000"/>
+          <w:szCs w:val="28"/>
+          <w:lang w:bidi="hi-IN"/>
+        </w:rPr>
+        <w:t xml:space="preserve"># </w:t>
+      </w:r>
+      <w:proofErr w:type="spellStart"/>
+      <w:r>
+        <w:rPr>
+          <w:rFonts w:cs="Arial"/>
+          <w:b/>
+          <w:bCs/>
+          <w:color w:val="000000"/>
+          <w:szCs w:val="28"/>
+          <w:lang w:bidi="hi-IN"/>
+        </w:rPr>
+        <w:t>dIrGAyuqtvAya</w:t>
+      </w:r>
+      <w:proofErr w:type="spellEnd"/>
+      <w:r>
+        <w:rPr>
+          <w:rFonts w:cs="Arial"/>
+          <w:b/>
+          <w:bCs/>
+          <w:color w:val="000000"/>
+          <w:szCs w:val="28"/>
+          <w:lang w:bidi="hi-IN"/>
+        </w:rPr>
+        <w:t xml:space="preserve"># </w:t>
+      </w:r>
+      <w:proofErr w:type="spellStart"/>
+      <w:r>
+        <w:rPr>
+          <w:rFonts w:cs="Arial"/>
+          <w:b/>
+          <w:bCs/>
+          <w:color w:val="000000"/>
+          <w:szCs w:val="28"/>
+          <w:lang w:bidi="hi-IN"/>
+        </w:rPr>
+        <w:t>viqSA</w:t>
+      </w:r>
+      <w:proofErr w:type="spellEnd"/>
+      <w:r>
+        <w:rPr>
+          <w:rFonts w:cs="Arial"/>
+          <w:b/>
+          <w:bCs/>
+          <w:color w:val="000000"/>
+          <w:szCs w:val="28"/>
+          <w:lang w:bidi="hi-IN"/>
+        </w:rPr>
+        <w:t xml:space="preserve"> </w:t>
+      </w:r>
+      <w:proofErr w:type="spellStart"/>
+      <w:r>
+        <w:rPr>
+          <w:rFonts w:cs="Arial"/>
+          <w:b/>
+          <w:bCs/>
+          <w:color w:val="000000"/>
+          <w:szCs w:val="28"/>
+          <w:lang w:bidi="hi-IN"/>
+        </w:rPr>
+        <w:t>vi#Sa</w:t>
+      </w:r>
+      <w:proofErr w:type="spellEnd"/>
+      <w:r>
+        <w:rPr>
+          <w:rFonts w:cs="Arial"/>
+          <w:b/>
+          <w:bCs/>
+          <w:color w:val="000000"/>
+          <w:szCs w:val="28"/>
+          <w:lang w:bidi="hi-IN"/>
+        </w:rPr>
+        <w:t xml:space="preserve"> </w:t>
+      </w:r>
+      <w:proofErr w:type="spellStart"/>
+      <w:r>
+        <w:rPr>
+          <w:rFonts w:cs="Arial"/>
+          <w:b/>
+          <w:bCs/>
+          <w:color w:val="000000"/>
+          <w:szCs w:val="28"/>
+          <w:lang w:bidi="hi-IN"/>
+        </w:rPr>
+        <w:t>dIrGAyuqtvAya</w:t>
+      </w:r>
+      <w:proofErr w:type="spellEnd"/>
+      <w:r>
+        <w:rPr>
+          <w:rFonts w:cs="Arial"/>
+          <w:b/>
+          <w:bCs/>
+          <w:color w:val="000000"/>
+          <w:szCs w:val="28"/>
+          <w:lang w:bidi="hi-IN"/>
+        </w:rPr>
+        <w:t># |</w:t>
+      </w:r>
+    </w:p>
+    <w:p>
+      <w:pPr>
+        <w:rPr>
+          <w:rFonts w:cs="Arial"/>
+          <w:color w:val="000000"/>
+          <w:szCs w:val="28"/>
+          <w:lang w:bidi="hi-IN"/>
+        </w:rPr>
+      </w:pPr>
+      <w:r>
+        <w:rPr>
+          <w:rFonts w:cs="Arial"/>
+          <w:color w:val="000000"/>
+          <w:szCs w:val="28"/>
+          <w:highlight w:val="green"/>
+          <w:lang w:bidi="hi-IN"/>
+        </w:rPr>
+        <w:t xml:space="preserve">Note: here </w:t>
+      </w:r>
+      <w:proofErr w:type="spellStart"/>
+      <w:r>
+        <w:rPr>
+          <w:rFonts w:cs="Arial"/>
+          <w:color w:val="000000"/>
+          <w:szCs w:val="28"/>
+          <w:highlight w:val="green"/>
+          <w:lang w:bidi="hi-IN"/>
+        </w:rPr>
+        <w:t>dIrGA</w:t>
+      </w:r>
+      <w:r>
+        <w:rPr>
+          <w:rFonts w:cs="Arial"/>
+          <w:color w:val="000000"/>
+          <w:szCs w:val="28"/>
+          <w:highlight w:val="green"/>
+          <w:lang w:bidi="hi-IN"/>
+        </w:rPr>
+        <w:t>y</w:t>
+      </w:r>
+      <w:r>
+        <w:rPr>
+          <w:rFonts w:cs="Arial"/>
+          <w:color w:val="000000"/>
+          <w:szCs w:val="28"/>
+          <w:highlight w:val="green"/>
+          <w:lang w:bidi="hi-IN"/>
+        </w:rPr>
+        <w:t>utvAya</w:t>
+      </w:r>
+      <w:proofErr w:type="spellEnd"/>
+      <w:r>
+        <w:rPr>
+          <w:rFonts w:cs="Arial"/>
+          <w:color w:val="000000"/>
+          <w:szCs w:val="28"/>
+          <w:highlight w:val="green"/>
+          <w:lang w:bidi="hi-IN"/>
+        </w:rPr>
+        <w:t xml:space="preserve"> gets right </w:t>
+      </w:r>
+      <w:proofErr w:type="spellStart"/>
+      <w:r>
+        <w:rPr>
+          <w:rFonts w:cs="Arial"/>
+          <w:color w:val="000000"/>
+          <w:szCs w:val="28"/>
+          <w:highlight w:val="green"/>
+          <w:lang w:bidi="hi-IN"/>
+        </w:rPr>
+        <w:t>swarams</w:t>
+      </w:r>
+      <w:proofErr w:type="spellEnd"/>
+      <w:r>
+        <w:rPr>
+          <w:rFonts w:cs="Arial"/>
+          <w:color w:val="000000"/>
+          <w:szCs w:val="28"/>
+          <w:highlight w:val="green"/>
+          <w:lang w:bidi="hi-IN"/>
+        </w:rPr>
+        <w:t>.</w:t>
+      </w:r>
+    </w:p>
+    <w:p>
+      <w:pPr>
+        <w:rPr>
+          <w:szCs w:val="28"/>
+        </w:rPr>
+      </w:pPr>
+      <w:r>
+        <w:rPr>
+          <w:rFonts w:cs="Arial"/>
+          <w:color w:val="000000"/>
+          <w:szCs w:val="28"/>
+          <w:lang w:bidi="hi-IN"/>
+        </w:rPr>
+        <w:t xml:space="preserve"> </w:t>
+      </w:r>
+    </w:p>
+    <w:p>
+      <w:r>
+        <w:t xml:space="preserve">3.2.5.1(6J):  </w:t>
+      </w:r>
+      <w:proofErr w:type="spellStart"/>
+      <w:r>
+        <w:t>viwSaw</w:t>
+      </w:r>
+      <w:proofErr w:type="spellEnd"/>
+      <w:r>
+        <w:t xml:space="preserve"> | </w:t>
+      </w:r>
+      <w:proofErr w:type="spellStart"/>
+      <w:r>
+        <w:t>dIwrGAwyuqtvAxya</w:t>
+      </w:r>
+      <w:proofErr w:type="spellEnd"/>
+      <w:r>
+        <w:t># |</w:t>
+      </w:r>
+    </w:p>
+    <w:p>
+      <w:r>
+        <w:t xml:space="preserve">Before </w:t>
+      </w:r>
+      <w:proofErr w:type="spellStart"/>
+      <w:r>
+        <w:t>sandhi</w:t>
+      </w:r>
+      <w:proofErr w:type="spellEnd"/>
+      <w:r>
+        <w:t xml:space="preserve">: </w:t>
+      </w:r>
+      <w:proofErr w:type="spellStart"/>
+      <w:r>
+        <w:t>viwSaw</w:t>
+      </w:r>
+      <w:proofErr w:type="spellEnd"/>
+      <w:r>
+        <w:t xml:space="preserve"> </w:t>
+      </w:r>
+      <w:proofErr w:type="spellStart"/>
+      <w:r>
+        <w:t>dIwrGAwyu@tvAxya</w:t>
+      </w:r>
+      <w:proofErr w:type="spellEnd"/>
+      <w:r>
+        <w:t xml:space="preserve"># </w:t>
+      </w:r>
+      <w:proofErr w:type="spellStart"/>
+      <w:r>
+        <w:t>dIwrGAwyu@tvAxya</w:t>
+      </w:r>
+      <w:proofErr w:type="spellEnd"/>
+      <w:r>
+        <w:t xml:space="preserve"># </w:t>
+      </w:r>
+      <w:proofErr w:type="spellStart"/>
+      <w:r>
+        <w:t>viwSaw</w:t>
+      </w:r>
+      <w:proofErr w:type="spellEnd"/>
+      <w:r>
+        <w:t xml:space="preserve"> </w:t>
+      </w:r>
+      <w:proofErr w:type="spellStart"/>
+      <w:r>
+        <w:t>viwSaw</w:t>
+      </w:r>
+      <w:proofErr w:type="spellEnd"/>
+      <w:r>
+        <w:t xml:space="preserve"> </w:t>
+      </w:r>
+      <w:proofErr w:type="spellStart"/>
+      <w:r>
+        <w:t>dIwrGAwyu@tvAxya</w:t>
+      </w:r>
+      <w:proofErr w:type="spellEnd"/>
+      <w:r>
+        <w:t>#</w:t>
+      </w:r>
+    </w:p>
+    <w:p>
+      <w:proofErr w:type="spellStart"/>
+      <w:proofErr w:type="gramStart"/>
+      <w:r>
+        <w:t>viqSaq</w:t>
+      </w:r>
+      <w:proofErr w:type="spellEnd"/>
+      <w:proofErr w:type="gramEnd"/>
+      <w:r>
+        <w:t xml:space="preserve"> </w:t>
+      </w:r>
+      <w:proofErr w:type="spellStart"/>
+      <w:r>
+        <w:t>dIqrGAqyuqtvAya</w:t>
+      </w:r>
+      <w:proofErr w:type="spellEnd"/>
+      <w:r>
+        <w:t xml:space="preserve"># </w:t>
+      </w:r>
+      <w:proofErr w:type="spellStart"/>
+      <w:r>
+        <w:t>dIrGAyuqtvAya</w:t>
+      </w:r>
+      <w:proofErr w:type="spellEnd"/>
+      <w:r>
+        <w:t xml:space="preserve"># </w:t>
+      </w:r>
+      <w:proofErr w:type="spellStart"/>
+      <w:r>
+        <w:t>viSa</w:t>
+      </w:r>
+      <w:proofErr w:type="spellEnd"/>
+      <w:r>
+        <w:t xml:space="preserve"> </w:t>
+      </w:r>
+      <w:proofErr w:type="spellStart"/>
+      <w:r>
+        <w:t>viSa</w:t>
+      </w:r>
+      <w:proofErr w:type="spellEnd"/>
+      <w:r>
+        <w:t xml:space="preserve"> </w:t>
+      </w:r>
+      <w:proofErr w:type="spellStart"/>
+      <w:r>
+        <w:t>dIrGAyuqtvAya</w:t>
+      </w:r>
+      <w:proofErr w:type="spellEnd"/>
+      <w:r>
+        <w:t xml:space="preserve"># |  </w:t>
+      </w:r>
+    </w:p>
+    <w:p>
+      <w:pPr>
+        <w:rPr>
+          <w:rFonts w:cs="Arial"/>
+          <w:b/>
+          <w:bCs/>
+          <w:color w:val="000000"/>
+          <w:szCs w:val="28"/>
+          <w:lang w:bidi="hi-IN"/>
+        </w:rPr>
+      </w:pPr>
+      <w:proofErr w:type="spellStart"/>
+      <w:proofErr w:type="gramStart"/>
+      <w:r>
+        <w:rPr>
+          <w:rFonts w:cs="Arial"/>
+          <w:b/>
+          <w:bCs/>
+          <w:color w:val="000000"/>
+          <w:szCs w:val="28"/>
+          <w:lang w:bidi="hi-IN"/>
+        </w:rPr>
+        <w:t>viqSaq</w:t>
+      </w:r>
+      <w:proofErr w:type="spellEnd"/>
+      <w:proofErr w:type="gramEnd"/>
+      <w:r>
+        <w:rPr>
+          <w:rFonts w:cs="Arial"/>
+          <w:b/>
+          <w:bCs/>
+          <w:color w:val="000000"/>
+          <w:szCs w:val="28"/>
+          <w:lang w:bidi="hi-IN"/>
+        </w:rPr>
+        <w:t xml:space="preserve"> </w:t>
+      </w:r>
+      <w:proofErr w:type="spellStart"/>
+      <w:r>
+        <w:rPr>
+          <w:rFonts w:cs="Arial"/>
+          <w:b/>
+          <w:bCs/>
+          <w:color w:val="000000"/>
+          <w:szCs w:val="28"/>
+          <w:lang w:bidi="hi-IN"/>
+        </w:rPr>
+        <w:t>dIqrGAqyuqtvAya</w:t>
+      </w:r>
+      <w:proofErr w:type="spellEnd"/>
+      <w:r>
+        <w:rPr>
+          <w:rFonts w:cs="Arial"/>
+          <w:b/>
+          <w:bCs/>
+          <w:color w:val="000000"/>
+          <w:szCs w:val="28"/>
+          <w:lang w:bidi="hi-IN"/>
+        </w:rPr>
+        <w:t xml:space="preserve"># </w:t>
+      </w:r>
+      <w:proofErr w:type="spellStart"/>
+      <w:r>
+        <w:rPr>
+          <w:rFonts w:cs="Arial"/>
+          <w:b/>
+          <w:bCs/>
+          <w:color w:val="000000"/>
+          <w:szCs w:val="28"/>
+          <w:lang w:bidi="hi-IN"/>
+        </w:rPr>
+        <w:t>dIrGAyuqtvAya</w:t>
+      </w:r>
+      <w:proofErr w:type="spellEnd"/>
+      <w:r>
+        <w:rPr>
+          <w:rFonts w:cs="Arial"/>
+          <w:b/>
+          <w:bCs/>
+          <w:color w:val="000000"/>
+          <w:szCs w:val="28"/>
+          <w:lang w:bidi="hi-IN"/>
+        </w:rPr>
+        <w:t xml:space="preserve"># </w:t>
+      </w:r>
+      <w:proofErr w:type="spellStart"/>
+      <w:r>
+        <w:rPr>
+          <w:rFonts w:cs="Arial"/>
+          <w:b/>
+          <w:bCs/>
+          <w:color w:val="000000"/>
+          <w:szCs w:val="28"/>
+          <w:lang w:bidi="hi-IN"/>
+        </w:rPr>
+        <w:t>viSa</w:t>
+      </w:r>
+      <w:proofErr w:type="spellEnd"/>
+      <w:r>
+        <w:rPr>
+          <w:rFonts w:cs="Arial"/>
+          <w:b/>
+          <w:bCs/>
+          <w:color w:val="000000"/>
+          <w:szCs w:val="28"/>
+          <w:lang w:bidi="hi-IN"/>
+        </w:rPr>
+        <w:t xml:space="preserve"> </w:t>
+      </w:r>
+      <w:proofErr w:type="spellStart"/>
+      <w:r>
+        <w:rPr>
+          <w:rFonts w:cs="Arial"/>
+          <w:b/>
+          <w:bCs/>
+          <w:color w:val="000000"/>
+          <w:szCs w:val="28"/>
+          <w:lang w:bidi="hi-IN"/>
+        </w:rPr>
+        <w:t>viSa</w:t>
+      </w:r>
+      <w:proofErr w:type="spellEnd"/>
+      <w:r>
+        <w:rPr>
+          <w:rFonts w:cs="Arial"/>
+          <w:b/>
+          <w:bCs/>
+          <w:color w:val="000000"/>
+          <w:szCs w:val="28"/>
+          <w:lang w:bidi="hi-IN"/>
+        </w:rPr>
+        <w:t xml:space="preserve"> </w:t>
+      </w:r>
+      <w:proofErr w:type="spellStart"/>
+      <w:r>
+        <w:rPr>
+          <w:rFonts w:cs="Arial"/>
+          <w:b/>
+          <w:bCs/>
+          <w:color w:val="000000"/>
+          <w:szCs w:val="28"/>
+          <w:lang w:bidi="hi-IN"/>
+        </w:rPr>
+        <w:t>dIrGAyuqtvAya</w:t>
+      </w:r>
+      <w:proofErr w:type="spellEnd"/>
+      <w:r>
+        <w:rPr>
+          <w:rFonts w:cs="Arial"/>
+          <w:b/>
+          <w:bCs/>
+          <w:color w:val="000000"/>
+          <w:szCs w:val="28"/>
+          <w:lang w:bidi="hi-IN"/>
+        </w:rPr>
+        <w:t># ||</w:t>
+      </w:r>
+    </w:p>
+    <w:p>
+      <w:pPr>
+        <w:rPr>
+          <w:b/>
+          <w:bCs/>
+        </w:rPr>
+      </w:pPr>
+      <w:r>
+        <w:rPr>
+          <w:b/>
+          <w:bCs/>
+        </w:rPr>
+        <w:t>Correct</w:t>
+      </w:r>
+    </w:p>
+    <w:p>
+      <w:r>
+        <w:t xml:space="preserve">3.2.5.1(6G):  </w:t>
+      </w:r>
+      <w:proofErr w:type="spellStart"/>
+      <w:r>
+        <w:t>viwSaw</w:t>
+      </w:r>
+      <w:proofErr w:type="spellEnd"/>
+      <w:r>
+        <w:t xml:space="preserve"> | </w:t>
+      </w:r>
+      <w:proofErr w:type="spellStart"/>
+      <w:r>
+        <w:t>dIwrGAwyuqtvAxya</w:t>
+      </w:r>
+      <w:proofErr w:type="spellEnd"/>
+      <w:r>
+        <w:t># |</w:t>
+      </w:r>
+    </w:p>
+    <w:p>
+      <w:r>
+        <w:t xml:space="preserve">Before </w:t>
+      </w:r>
+      <w:proofErr w:type="spellStart"/>
+      <w:r>
+        <w:t>sandhi</w:t>
+      </w:r>
+      <w:proofErr w:type="spellEnd"/>
+      <w:r>
+        <w:t xml:space="preserve">: </w:t>
+      </w:r>
+      <w:proofErr w:type="spellStart"/>
+      <w:r>
+        <w:t>viwSaw</w:t>
+      </w:r>
+      <w:proofErr w:type="spellEnd"/>
+      <w:r>
+        <w:t xml:space="preserve"> </w:t>
+      </w:r>
+      <w:proofErr w:type="spellStart"/>
+      <w:r>
+        <w:t>dIwrGAwyu@tvAxya</w:t>
+      </w:r>
+      <w:proofErr w:type="spellEnd"/>
+      <w:r>
+        <w:t xml:space="preserve"># </w:t>
+      </w:r>
+      <w:proofErr w:type="spellStart"/>
+      <w:r>
+        <w:t>dIwrGAwyu@tvAxya</w:t>
+      </w:r>
+      <w:proofErr w:type="spellEnd"/>
+      <w:r>
+        <w:t xml:space="preserve"># </w:t>
+      </w:r>
+      <w:proofErr w:type="spellStart"/>
+      <w:r>
+        <w:t>viwSaw</w:t>
+      </w:r>
+      <w:proofErr w:type="spellEnd"/>
+      <w:r>
+        <w:t xml:space="preserve"> </w:t>
+      </w:r>
+      <w:proofErr w:type="spellStart"/>
+      <w:r>
+        <w:t>viwSaw</w:t>
+      </w:r>
+      <w:proofErr w:type="spellEnd"/>
+      <w:r>
+        <w:t xml:space="preserve"> </w:t>
+      </w:r>
+      <w:proofErr w:type="spellStart"/>
+      <w:r>
+        <w:t>dIwrGAwyu@tvAxya</w:t>
+      </w:r>
+      <w:proofErr w:type="spellEnd"/>
+      <w:r>
+        <w:t>#</w:t>
+      </w:r>
+    </w:p>
+    <w:p>
+      <w:proofErr w:type="spellStart"/>
+      <w:proofErr w:type="gramStart"/>
+      <w:r>
+        <w:t>viqSaq</w:t>
+      </w:r>
+      <w:proofErr w:type="spellEnd"/>
+      <w:proofErr w:type="gramEnd"/>
+      <w:r>
+        <w:t xml:space="preserve"> </w:t>
+      </w:r>
+      <w:proofErr w:type="spellStart"/>
+      <w:r>
+        <w:t>dIqrGAqyuqtvAya</w:t>
+      </w:r>
+      <w:proofErr w:type="spellEnd"/>
+      <w:r>
+        <w:t xml:space="preserve"># </w:t>
+      </w:r>
+      <w:proofErr w:type="spellStart"/>
+      <w:r>
+        <w:t>dIrGAyuqtvAya</w:t>
+      </w:r>
+      <w:proofErr w:type="spellEnd"/>
+      <w:r>
+        <w:t xml:space="preserve"># </w:t>
+      </w:r>
+      <w:proofErr w:type="spellStart"/>
+      <w:r>
+        <w:t>viSa</w:t>
+      </w:r>
+      <w:proofErr w:type="spellEnd"/>
+      <w:r>
+        <w:t xml:space="preserve"> </w:t>
+      </w:r>
+      <w:proofErr w:type="spellStart"/>
+      <w:r>
+        <w:t>viSa</w:t>
+      </w:r>
+      <w:proofErr w:type="spellEnd"/>
+      <w:r>
+        <w:t xml:space="preserve"> </w:t>
+      </w:r>
+      <w:proofErr w:type="spellStart"/>
+      <w:r>
+        <w:t>dIrGAyuqtvAya</w:t>
+      </w:r>
+      <w:proofErr w:type="spellEnd"/>
+      <w:r>
+        <w:t xml:space="preserve"># |  </w:t>
+      </w:r>
+    </w:p>
+    <w:p>
+      <w:pPr>
+        <w:rPr>
+          <w:rFonts w:cs="Arial"/>
+          <w:b/>
+          <w:bCs/>
+          <w:color w:val="000000"/>
+          <w:szCs w:val="28"/>
+          <w:lang w:bidi="hi-IN"/>
+        </w:rPr>
+      </w:pPr>
+      <w:proofErr w:type="spellStart"/>
+      <w:proofErr w:type="gramStart"/>
+      <w:r>
+        <w:rPr>
+          <w:rFonts w:cs="Arial"/>
+          <w:b/>
+          <w:bCs/>
+          <w:color w:val="000000"/>
+          <w:szCs w:val="28"/>
+          <w:lang w:bidi="hi-IN"/>
+        </w:rPr>
+        <w:t>viqSaq</w:t>
+      </w:r>
+      <w:proofErr w:type="spellEnd"/>
+      <w:proofErr w:type="gramEnd"/>
+      <w:r>
+        <w:rPr>
+          <w:rFonts w:cs="Arial"/>
+          <w:b/>
+          <w:bCs/>
+          <w:color w:val="000000"/>
+          <w:szCs w:val="28"/>
+          <w:lang w:bidi="hi-IN"/>
+        </w:rPr>
+        <w:t xml:space="preserve"> </w:t>
+      </w:r>
+      <w:proofErr w:type="spellStart"/>
+      <w:r>
+        <w:rPr>
+          <w:rFonts w:cs="Arial"/>
+          <w:b/>
+          <w:bCs/>
+          <w:color w:val="000000"/>
+          <w:szCs w:val="28"/>
+          <w:lang w:bidi="hi-IN"/>
+        </w:rPr>
+        <w:t>dIqrGAqyuqtvAya</w:t>
+      </w:r>
+      <w:proofErr w:type="spellEnd"/>
+      <w:r>
+        <w:rPr>
+          <w:rFonts w:cs="Arial"/>
+          <w:b/>
+          <w:bCs/>
+          <w:color w:val="000000"/>
+          <w:szCs w:val="28"/>
+          <w:lang w:bidi="hi-IN"/>
+        </w:rPr>
+        <w:t xml:space="preserve"># </w:t>
+      </w:r>
+      <w:proofErr w:type="spellStart"/>
+      <w:r>
+        <w:rPr>
+          <w:rFonts w:cs="Arial"/>
+          <w:b/>
+          <w:bCs/>
+          <w:color w:val="000000"/>
+          <w:szCs w:val="28"/>
+          <w:lang w:bidi="hi-IN"/>
+        </w:rPr>
+        <w:t>dIrGAyuqtvAya</w:t>
+      </w:r>
+      <w:proofErr w:type="spellEnd"/>
+      <w:r>
+        <w:rPr>
+          <w:rFonts w:cs="Arial"/>
+          <w:b/>
+          <w:bCs/>
+          <w:color w:val="000000"/>
+          <w:szCs w:val="28"/>
+          <w:lang w:bidi="hi-IN"/>
+        </w:rPr>
+        <w:t xml:space="preserve"># </w:t>
+      </w:r>
+      <w:proofErr w:type="spellStart"/>
+      <w:r>
+        <w:rPr>
+          <w:rFonts w:cs="Arial"/>
+          <w:b/>
+          <w:bCs/>
+          <w:color w:val="000000"/>
+          <w:szCs w:val="28"/>
+          <w:lang w:bidi="hi-IN"/>
+        </w:rPr>
+        <w:t>viSa</w:t>
+      </w:r>
+      <w:proofErr w:type="spellEnd"/>
+      <w:r>
+        <w:rPr>
+          <w:rFonts w:cs="Arial"/>
+          <w:b/>
+          <w:bCs/>
+          <w:color w:val="000000"/>
+          <w:szCs w:val="28"/>
+          <w:lang w:bidi="hi-IN"/>
+        </w:rPr>
+        <w:t xml:space="preserve"> </w:t>
+      </w:r>
+      <w:proofErr w:type="spellStart"/>
+      <w:r>
+        <w:rPr>
+          <w:rFonts w:cs="Arial"/>
+          <w:b/>
+          <w:bCs/>
+          <w:color w:val="000000"/>
+          <w:szCs w:val="28"/>
+          <w:lang w:bidi="hi-IN"/>
+        </w:rPr>
+        <w:t>viSa</w:t>
+      </w:r>
+      <w:proofErr w:type="spellEnd"/>
+      <w:r>
+        <w:rPr>
+          <w:rFonts w:cs="Arial"/>
+          <w:b/>
+          <w:bCs/>
+          <w:color w:val="000000"/>
+          <w:szCs w:val="28"/>
+          <w:lang w:bidi="hi-IN"/>
+        </w:rPr>
+        <w:t xml:space="preserve"> </w:t>
+      </w:r>
+      <w:proofErr w:type="spellStart"/>
+      <w:r>
+        <w:rPr>
+          <w:rFonts w:cs="Arial"/>
+          <w:b/>
+          <w:bCs/>
+          <w:color w:val="000000"/>
+          <w:szCs w:val="28"/>
+          <w:lang w:bidi="hi-IN"/>
+        </w:rPr>
+        <w:t>dIrGAyuqtvAya</w:t>
+      </w:r>
+      <w:proofErr w:type="spellEnd"/>
+      <w:r>
+        <w:rPr>
+          <w:rFonts w:cs="Arial"/>
+          <w:b/>
+          <w:bCs/>
+          <w:color w:val="000000"/>
+          <w:szCs w:val="28"/>
+          <w:lang w:bidi="hi-IN"/>
+        </w:rPr>
+        <w:t># ||</w:t>
+      </w:r>
+    </w:p>
+    <w:p>
+      <w:pPr>
+        <w:rPr>
+          <w:b/>
+          <w:bCs/>
+        </w:rPr>
+      </w:pPr>
+      <w:r>
+        <w:rPr>
+          <w:b/>
+          <w:bCs/>
+        </w:rPr>
+        <w:t>Correct</w:t>
+      </w:r>
+    </w:p>
+    <w:p/>
+    <w:p>
+      <w:r>
+        <w:t xml:space="preserve">3.2.5.1(7J):  </w:t>
+      </w:r>
+      <w:proofErr w:type="spellStart"/>
+      <w:r>
+        <w:t>dIwrGAwyuqtvAxya</w:t>
+      </w:r>
+      <w:proofErr w:type="spellEnd"/>
+      <w:r>
+        <w:t># |</w:t>
+      </w:r>
+    </w:p>
+    <w:p>
+      <w:proofErr w:type="spellStart"/>
+      <w:r>
+        <w:t>dI@rGA@yu@tvAye</w:t>
+      </w:r>
+      <w:proofErr w:type="spellEnd"/>
+      <w:r>
+        <w:t xml:space="preserve"> </w:t>
+      </w:r>
+      <w:proofErr w:type="spellStart"/>
+      <w:r>
+        <w:t>ti</w:t>
+      </w:r>
+      <w:proofErr w:type="spellEnd"/>
+      <w:r>
+        <w:t xml:space="preserve"># </w:t>
+      </w:r>
+      <w:proofErr w:type="spellStart"/>
+      <w:r>
+        <w:t>dIrGAyu@tvAya</w:t>
+      </w:r>
+      <w:proofErr w:type="spellEnd"/>
+      <w:r>
+        <w:t>#</w:t>
+      </w:r>
+      <w:r>
+        <w:t xml:space="preserve"> </w:t>
+      </w:r>
+      <w:r>
+        <w:rPr>
+          <w:b/>
+          <w:bCs/>
+        </w:rPr>
+        <w:t>Correct</w:t>
+      </w:r>
       <w:bookmarkStart w:id="0" w:name="_GoBack"/>
       <w:bookmarkEnd w:id="0"/>
-    </w:p>
-    <w:p>
-      <w:pPr>
-        <w:rPr>
-          <w:rFonts w:cs="Arial"/>
-          <w:b/>
-          <w:bCs/>
-          <w:color w:val="000000"/>
-          <w:szCs w:val="28"/>
-          <w:lang w:bidi="hi-IN"/>
-        </w:rPr>
-      </w:pPr>
-      <w:r>
-        <w:rPr>
-          <w:rFonts w:cs="Arial"/>
-          <w:b/>
-          <w:bCs/>
-          <w:color w:val="000000"/>
-          <w:szCs w:val="28"/>
-          <w:lang w:bidi="hi-IN"/>
-        </w:rPr>
-        <w:t xml:space="preserve">A </w:t>
-      </w:r>
-      <w:proofErr w:type="spellStart"/>
-      <w:proofErr w:type="gramStart"/>
-      <w:r>
-        <w:rPr>
-          <w:rFonts w:cs="Arial"/>
-          <w:b/>
-          <w:bCs/>
-          <w:color w:val="000000"/>
-          <w:szCs w:val="28"/>
-          <w:lang w:bidi="hi-IN"/>
-        </w:rPr>
-        <w:t>vi#</w:t>
-      </w:r>
-      <w:proofErr w:type="gramEnd"/>
-      <w:r>
-        <w:rPr>
-          <w:rFonts w:cs="Arial"/>
-          <w:b/>
-          <w:bCs/>
-          <w:color w:val="000000"/>
-          <w:szCs w:val="28"/>
-          <w:lang w:bidi="hi-IN"/>
-        </w:rPr>
-        <w:t>Sa</w:t>
-      </w:r>
-      <w:proofErr w:type="spellEnd"/>
-      <w:r>
-        <w:rPr>
-          <w:rFonts w:cs="Arial"/>
-          <w:b/>
-          <w:bCs/>
-          <w:color w:val="000000"/>
-          <w:szCs w:val="28"/>
-          <w:lang w:bidi="hi-IN"/>
-        </w:rPr>
-        <w:t xml:space="preserve"> </w:t>
-      </w:r>
-      <w:proofErr w:type="spellStart"/>
-      <w:r>
-        <w:rPr>
-          <w:rFonts w:cs="Arial"/>
-          <w:b/>
-          <w:bCs/>
-          <w:color w:val="000000"/>
-          <w:szCs w:val="28"/>
-          <w:lang w:bidi="hi-IN"/>
-        </w:rPr>
-        <w:t>viqSA</w:t>
-      </w:r>
-      <w:proofErr w:type="spellEnd"/>
-      <w:r>
-        <w:rPr>
-          <w:rFonts w:cs="Arial"/>
-          <w:b/>
-          <w:bCs/>
-          <w:color w:val="000000"/>
-          <w:szCs w:val="28"/>
-          <w:lang w:bidi="hi-IN"/>
-        </w:rPr>
-        <w:t xml:space="preserve"> </w:t>
-      </w:r>
-      <w:proofErr w:type="spellStart"/>
-      <w:r>
-        <w:rPr>
-          <w:rFonts w:cs="Arial"/>
-          <w:b/>
-          <w:bCs/>
-          <w:color w:val="000000"/>
-          <w:szCs w:val="28"/>
-          <w:lang w:bidi="hi-IN"/>
-        </w:rPr>
-        <w:t>vi#Sa</w:t>
-      </w:r>
-      <w:proofErr w:type="spellEnd"/>
-      <w:r>
-        <w:rPr>
-          <w:rFonts w:cs="Arial"/>
-          <w:b/>
-          <w:bCs/>
-          <w:color w:val="000000"/>
-          <w:szCs w:val="28"/>
-          <w:lang w:bidi="hi-IN"/>
-        </w:rPr>
-        <w:t xml:space="preserve"> </w:t>
-      </w:r>
-      <w:proofErr w:type="spellStart"/>
-      <w:r>
-        <w:rPr>
-          <w:rFonts w:cs="Arial"/>
-          <w:b/>
-          <w:bCs/>
-          <w:color w:val="000000"/>
-          <w:szCs w:val="28"/>
-          <w:lang w:bidi="hi-IN"/>
-        </w:rPr>
-        <w:t>dIrGAyuqtvAya</w:t>
-      </w:r>
-      <w:proofErr w:type="spellEnd"/>
-      <w:r>
-        <w:rPr>
-          <w:rFonts w:cs="Arial"/>
-          <w:b/>
-          <w:bCs/>
-          <w:color w:val="000000"/>
-          <w:szCs w:val="28"/>
-          <w:lang w:bidi="hi-IN"/>
-        </w:rPr>
-        <w:t xml:space="preserve"># </w:t>
-      </w:r>
-      <w:proofErr w:type="spellStart"/>
-      <w:r>
-        <w:rPr>
-          <w:rFonts w:cs="Arial"/>
-          <w:b/>
-          <w:bCs/>
-          <w:color w:val="000000"/>
-          <w:szCs w:val="28"/>
-          <w:lang w:bidi="hi-IN"/>
-        </w:rPr>
-        <w:t>dIrGAyuqtvAya</w:t>
-      </w:r>
-      <w:proofErr w:type="spellEnd"/>
-      <w:r>
-        <w:rPr>
-          <w:rFonts w:cs="Arial"/>
-          <w:b/>
-          <w:bCs/>
-          <w:color w:val="000000"/>
-          <w:szCs w:val="28"/>
-          <w:lang w:bidi="hi-IN"/>
-        </w:rPr>
-        <w:t xml:space="preserve"># </w:t>
-      </w:r>
-      <w:proofErr w:type="spellStart"/>
-      <w:r>
-        <w:rPr>
-          <w:rFonts w:cs="Arial"/>
-          <w:b/>
-          <w:bCs/>
-          <w:color w:val="000000"/>
-          <w:szCs w:val="28"/>
-          <w:lang w:bidi="hi-IN"/>
-        </w:rPr>
-        <w:t>viqSA</w:t>
-      </w:r>
-      <w:proofErr w:type="spellEnd"/>
-      <w:r>
-        <w:rPr>
-          <w:rFonts w:cs="Arial"/>
-          <w:b/>
-          <w:bCs/>
-          <w:color w:val="000000"/>
-          <w:szCs w:val="28"/>
-          <w:lang w:bidi="hi-IN"/>
-        </w:rPr>
-        <w:t xml:space="preserve"> </w:t>
-      </w:r>
-      <w:proofErr w:type="spellStart"/>
-      <w:r>
-        <w:rPr>
-          <w:rFonts w:cs="Arial"/>
-          <w:b/>
-          <w:bCs/>
-          <w:color w:val="000000"/>
-          <w:szCs w:val="28"/>
-          <w:lang w:bidi="hi-IN"/>
-        </w:rPr>
-        <w:t>vi#Sa</w:t>
-      </w:r>
-      <w:proofErr w:type="spellEnd"/>
-      <w:r>
-        <w:rPr>
-          <w:rFonts w:cs="Arial"/>
-          <w:b/>
-          <w:bCs/>
-          <w:color w:val="000000"/>
-          <w:szCs w:val="28"/>
-          <w:lang w:bidi="hi-IN"/>
-        </w:rPr>
-        <w:t xml:space="preserve"> </w:t>
-      </w:r>
-      <w:proofErr w:type="spellStart"/>
-      <w:r>
-        <w:rPr>
-          <w:rFonts w:cs="Arial"/>
-          <w:b/>
-          <w:bCs/>
-          <w:color w:val="000000"/>
-          <w:szCs w:val="28"/>
-          <w:lang w:bidi="hi-IN"/>
-        </w:rPr>
-        <w:t>dIrGAyuqtvAya</w:t>
-      </w:r>
-      <w:proofErr w:type="spellEnd"/>
-      <w:r>
-        <w:rPr>
-          <w:rFonts w:cs="Arial"/>
-          <w:b/>
-          <w:bCs/>
-          <w:color w:val="000000"/>
-          <w:szCs w:val="28"/>
-          <w:lang w:bidi="hi-IN"/>
-        </w:rPr>
-        <w:t># |</w:t>
-      </w:r>
-    </w:p>
-    <w:p>
-      <w:pPr>
-        <w:rPr>
-          <w:rFonts w:cs="Arial"/>
-          <w:color w:val="000000"/>
-          <w:szCs w:val="28"/>
-          <w:lang w:bidi="hi-IN"/>
-        </w:rPr>
-      </w:pPr>
-      <w:r>
-        <w:rPr>
-          <w:rFonts w:cs="Arial"/>
-          <w:color w:val="000000"/>
-          <w:szCs w:val="28"/>
-          <w:highlight w:val="green"/>
-          <w:lang w:bidi="hi-IN"/>
-        </w:rPr>
-        <w:t xml:space="preserve">Note: here </w:t>
-      </w:r>
-      <w:proofErr w:type="spellStart"/>
-      <w:r>
-        <w:rPr>
-          <w:rFonts w:cs="Arial"/>
-          <w:color w:val="000000"/>
-          <w:szCs w:val="28"/>
-          <w:highlight w:val="green"/>
-          <w:lang w:bidi="hi-IN"/>
-        </w:rPr>
-        <w:t>dIrGA</w:t>
-      </w:r>
-      <w:r>
-        <w:rPr>
-          <w:rFonts w:cs="Arial"/>
-          <w:color w:val="000000"/>
-          <w:szCs w:val="28"/>
-          <w:highlight w:val="green"/>
-          <w:lang w:bidi="hi-IN"/>
-        </w:rPr>
-        <w:t>y</w:t>
-      </w:r>
-      <w:r>
-        <w:rPr>
-          <w:rFonts w:cs="Arial"/>
-          <w:color w:val="000000"/>
-          <w:szCs w:val="28"/>
-          <w:highlight w:val="green"/>
-          <w:lang w:bidi="hi-IN"/>
-        </w:rPr>
-        <w:t>utvAya</w:t>
-      </w:r>
-      <w:proofErr w:type="spellEnd"/>
-      <w:r>
-        <w:rPr>
-          <w:rFonts w:cs="Arial"/>
-          <w:color w:val="000000"/>
-          <w:szCs w:val="28"/>
-          <w:highlight w:val="green"/>
-          <w:lang w:bidi="hi-IN"/>
-        </w:rPr>
-        <w:t xml:space="preserve"> gets right </w:t>
-      </w:r>
-      <w:proofErr w:type="spellStart"/>
-      <w:r>
-        <w:rPr>
-          <w:rFonts w:cs="Arial"/>
-          <w:color w:val="000000"/>
-          <w:szCs w:val="28"/>
-          <w:highlight w:val="green"/>
-          <w:lang w:bidi="hi-IN"/>
-        </w:rPr>
-        <w:t>swarams</w:t>
-      </w:r>
-      <w:proofErr w:type="spellEnd"/>
-      <w:r>
-        <w:rPr>
-          <w:rFonts w:cs="Arial"/>
-          <w:color w:val="000000"/>
-          <w:szCs w:val="28"/>
-          <w:highlight w:val="green"/>
-          <w:lang w:bidi="hi-IN"/>
-        </w:rPr>
-        <w:t>.</w:t>
-      </w:r>
-    </w:p>
-    <w:p>
-      <w:pPr>
-        <w:rPr>
-          <w:szCs w:val="28"/>
-        </w:rPr>
-      </w:pPr>
-      <w:r>
-        <w:rPr>
-          <w:rFonts w:cs="Arial"/>
-          <w:color w:val="000000"/>
-          <w:szCs w:val="28"/>
-          <w:lang w:bidi="hi-IN"/>
-        </w:rPr>
-        <w:t xml:space="preserve"> </w:t>
-      </w:r>
-    </w:p>
-    <w:p>
-      <w:r>
-        <w:t xml:space="preserve">3.2.5.1(6J):  </w:t>
-      </w:r>
-      <w:proofErr w:type="spellStart"/>
-      <w:r>
-        <w:t>viwSaw</w:t>
-      </w:r>
-      <w:proofErr w:type="spellEnd"/>
-      <w:r>
-        <w:t xml:space="preserve"> | </w:t>
-      </w:r>
-      <w:proofErr w:type="spellStart"/>
-      <w:r>
-        <w:t>dIwrGAwyuqtvAxya</w:t>
-      </w:r>
-      <w:proofErr w:type="spellEnd"/>
-      <w:r>
-        <w:t># |</w:t>
-      </w:r>
-    </w:p>
-    <w:p>
-      <w:r>
-        <w:t xml:space="preserve">Before </w:t>
-      </w:r>
-      <w:proofErr w:type="spellStart"/>
-      <w:r>
-        <w:t>sandhi</w:t>
-      </w:r>
-      <w:proofErr w:type="spellEnd"/>
-      <w:r>
-        <w:t xml:space="preserve">: </w:t>
-      </w:r>
-      <w:proofErr w:type="spellStart"/>
-      <w:r>
-        <w:t>viwSaw</w:t>
-      </w:r>
-      <w:proofErr w:type="spellEnd"/>
-      <w:r>
-        <w:t xml:space="preserve"> </w:t>
-      </w:r>
-      <w:proofErr w:type="spellStart"/>
-      <w:r>
-        <w:t>dIwrGAwyu@tvAxya</w:t>
-      </w:r>
-      <w:proofErr w:type="spellEnd"/>
-      <w:r>
-        <w:t xml:space="preserve"># </w:t>
-      </w:r>
-      <w:proofErr w:type="spellStart"/>
-      <w:r>
-        <w:t>dIwrGAwyu@tvAxya</w:t>
-      </w:r>
-      <w:proofErr w:type="spellEnd"/>
-      <w:r>
-        <w:t xml:space="preserve"># </w:t>
-      </w:r>
-      <w:proofErr w:type="spellStart"/>
-      <w:r>
-        <w:t>viwSaw</w:t>
-      </w:r>
-      <w:proofErr w:type="spellEnd"/>
-      <w:r>
-        <w:t xml:space="preserve"> </w:t>
-      </w:r>
-      <w:proofErr w:type="spellStart"/>
-      <w:r>
-        <w:t>viwSaw</w:t>
-      </w:r>
-      <w:proofErr w:type="spellEnd"/>
-      <w:r>
-        <w:t xml:space="preserve"> </w:t>
-      </w:r>
-      <w:proofErr w:type="spellStart"/>
-      <w:r>
-        <w:t>dIwrGAwyu@tvAxya</w:t>
-      </w:r>
-      <w:proofErr w:type="spellEnd"/>
-      <w:r>
-        <w:t>#</w:t>
-      </w:r>
-    </w:p>
-    <w:p>
-      <w:proofErr w:type="spellStart"/>
-      <w:proofErr w:type="gramStart"/>
-      <w:r>
-        <w:t>viqSaq</w:t>
-      </w:r>
-      <w:proofErr w:type="spellEnd"/>
-      <w:proofErr w:type="gramEnd"/>
-      <w:r>
-        <w:t xml:space="preserve"> </w:t>
-      </w:r>
-      <w:proofErr w:type="spellStart"/>
-      <w:r>
-        <w:t>dIqrGAqyuqtvAya</w:t>
-      </w:r>
-      <w:proofErr w:type="spellEnd"/>
-      <w:r>
-        <w:t xml:space="preserve"># </w:t>
-      </w:r>
-      <w:proofErr w:type="spellStart"/>
-      <w:r>
-        <w:t>dIrGAyuqtvAya</w:t>
-      </w:r>
-      <w:proofErr w:type="spellEnd"/>
-      <w:r>
-        <w:t xml:space="preserve"># </w:t>
-      </w:r>
-      <w:proofErr w:type="spellStart"/>
-      <w:r>
-        <w:t>viSa</w:t>
-      </w:r>
-      <w:proofErr w:type="spellEnd"/>
-      <w:r>
-        <w:t xml:space="preserve"> </w:t>
-      </w:r>
-      <w:proofErr w:type="spellStart"/>
-      <w:r>
-        <w:t>viSa</w:t>
-      </w:r>
-      <w:proofErr w:type="spellEnd"/>
-      <w:r>
-        <w:t xml:space="preserve"> </w:t>
-      </w:r>
-      <w:proofErr w:type="spellStart"/>
-      <w:r>
-        <w:t>dIrGAyuqtvAya</w:t>
-      </w:r>
-      <w:proofErr w:type="spellEnd"/>
-      <w:r>
-        <w:t xml:space="preserve"># |  </w:t>
-      </w:r>
-    </w:p>
-    <w:p>
-      <w:pPr>
-        <w:rPr>
-          <w:rFonts w:cs="Arial"/>
-          <w:b/>
-          <w:bCs/>
-          <w:color w:val="000000"/>
-          <w:szCs w:val="28"/>
-          <w:lang w:bidi="hi-IN"/>
-        </w:rPr>
-      </w:pPr>
-      <w:proofErr w:type="spellStart"/>
-      <w:proofErr w:type="gramStart"/>
-      <w:r>
-        <w:rPr>
-          <w:rFonts w:cs="Arial"/>
-          <w:b/>
-          <w:bCs/>
-          <w:color w:val="000000"/>
-          <w:szCs w:val="28"/>
-          <w:lang w:bidi="hi-IN"/>
-        </w:rPr>
-        <w:t>viqSaq</w:t>
-      </w:r>
-      <w:proofErr w:type="spellEnd"/>
-      <w:proofErr w:type="gramEnd"/>
-      <w:r>
-        <w:rPr>
-          <w:rFonts w:cs="Arial"/>
-          <w:b/>
-          <w:bCs/>
-          <w:color w:val="000000"/>
-          <w:szCs w:val="28"/>
-          <w:lang w:bidi="hi-IN"/>
-        </w:rPr>
-        <w:t xml:space="preserve"> </w:t>
-      </w:r>
-      <w:proofErr w:type="spellStart"/>
-      <w:r>
-        <w:rPr>
-          <w:rFonts w:cs="Arial"/>
-          <w:b/>
-          <w:bCs/>
-          <w:color w:val="000000"/>
-          <w:szCs w:val="28"/>
-          <w:lang w:bidi="hi-IN"/>
-        </w:rPr>
-        <w:t>dIqrGAqyuqtvAya</w:t>
-      </w:r>
-      <w:proofErr w:type="spellEnd"/>
-      <w:r>
-        <w:rPr>
-          <w:rFonts w:cs="Arial"/>
-          <w:b/>
-          <w:bCs/>
-          <w:color w:val="000000"/>
-          <w:szCs w:val="28"/>
-          <w:lang w:bidi="hi-IN"/>
-        </w:rPr>
-        <w:t xml:space="preserve"># </w:t>
-      </w:r>
-      <w:proofErr w:type="spellStart"/>
-      <w:r>
-        <w:rPr>
-          <w:rFonts w:cs="Arial"/>
-          <w:b/>
-          <w:bCs/>
-          <w:color w:val="000000"/>
-          <w:szCs w:val="28"/>
-          <w:lang w:bidi="hi-IN"/>
-        </w:rPr>
-        <w:t>dIrGAyuqtvAya</w:t>
-      </w:r>
-      <w:proofErr w:type="spellEnd"/>
-      <w:r>
-        <w:rPr>
-          <w:rFonts w:cs="Arial"/>
-          <w:b/>
-          <w:bCs/>
-          <w:color w:val="000000"/>
-          <w:szCs w:val="28"/>
-          <w:lang w:bidi="hi-IN"/>
-        </w:rPr>
-        <w:t xml:space="preserve"># </w:t>
-      </w:r>
-      <w:proofErr w:type="spellStart"/>
-      <w:r>
-        <w:rPr>
-          <w:rFonts w:cs="Arial"/>
-          <w:b/>
-          <w:bCs/>
-          <w:color w:val="000000"/>
-          <w:szCs w:val="28"/>
-          <w:lang w:bidi="hi-IN"/>
-        </w:rPr>
-        <w:t>viSa</w:t>
-      </w:r>
-      <w:proofErr w:type="spellEnd"/>
-      <w:r>
-        <w:rPr>
-          <w:rFonts w:cs="Arial"/>
-          <w:b/>
-          <w:bCs/>
-          <w:color w:val="000000"/>
-          <w:szCs w:val="28"/>
-          <w:lang w:bidi="hi-IN"/>
-        </w:rPr>
-        <w:t xml:space="preserve"> </w:t>
-      </w:r>
-      <w:proofErr w:type="spellStart"/>
-      <w:r>
-        <w:rPr>
-          <w:rFonts w:cs="Arial"/>
-          <w:b/>
-          <w:bCs/>
-          <w:color w:val="000000"/>
-          <w:szCs w:val="28"/>
-          <w:lang w:bidi="hi-IN"/>
-        </w:rPr>
-        <w:t>viSa</w:t>
-      </w:r>
-      <w:proofErr w:type="spellEnd"/>
-      <w:r>
-        <w:rPr>
-          <w:rFonts w:cs="Arial"/>
-          <w:b/>
-          <w:bCs/>
-          <w:color w:val="000000"/>
-          <w:szCs w:val="28"/>
-          <w:lang w:bidi="hi-IN"/>
-        </w:rPr>
-        <w:t xml:space="preserve"> </w:t>
-      </w:r>
-      <w:proofErr w:type="spellStart"/>
-      <w:r>
-        <w:rPr>
-          <w:rFonts w:cs="Arial"/>
-          <w:b/>
-          <w:bCs/>
-          <w:color w:val="000000"/>
-          <w:szCs w:val="28"/>
-          <w:lang w:bidi="hi-IN"/>
-        </w:rPr>
-        <w:t>dIrGAyuqtvAya</w:t>
-      </w:r>
-      <w:proofErr w:type="spellEnd"/>
-      <w:r>
-        <w:rPr>
-          <w:rFonts w:cs="Arial"/>
-          <w:b/>
-          <w:bCs/>
-          <w:color w:val="000000"/>
-          <w:szCs w:val="28"/>
-          <w:lang w:bidi="hi-IN"/>
-        </w:rPr>
-        <w:t># ||</w:t>
-      </w:r>
-    </w:p>
-    <w:p>
-      <w:pPr>
-        <w:rPr>
-          <w:b/>
-          <w:bCs/>
-        </w:rPr>
-      </w:pPr>
-      <w:r>
-        <w:rPr>
-          <w:b/>
-          <w:bCs/>
-        </w:rPr>
-        <w:t>Correct</w:t>
-      </w:r>
-    </w:p>
-    <w:p>
-      <w:r>
-        <w:t xml:space="preserve">3.2.5.1(6G):  </w:t>
-      </w:r>
-      <w:proofErr w:type="spellStart"/>
-      <w:r>
-        <w:t>viwSaw</w:t>
-      </w:r>
-      <w:proofErr w:type="spellEnd"/>
-      <w:r>
-        <w:t xml:space="preserve"> | </w:t>
-      </w:r>
-      <w:proofErr w:type="spellStart"/>
-      <w:r>
-        <w:t>dIwrGAwyuqtvAxya</w:t>
-      </w:r>
-      <w:proofErr w:type="spellEnd"/>
-      <w:r>
-        <w:t># |</w:t>
-      </w:r>
-    </w:p>
-    <w:p>
-      <w:r>
-        <w:t xml:space="preserve">Before </w:t>
-      </w:r>
-      <w:proofErr w:type="spellStart"/>
-      <w:r>
-        <w:t>sandhi</w:t>
-      </w:r>
-      <w:proofErr w:type="spellEnd"/>
-      <w:r>
-        <w:t xml:space="preserve">: </w:t>
-      </w:r>
-      <w:proofErr w:type="spellStart"/>
-      <w:r>
-        <w:t>viwSaw</w:t>
-      </w:r>
-      <w:proofErr w:type="spellEnd"/>
-      <w:r>
-        <w:t xml:space="preserve"> </w:t>
-      </w:r>
-      <w:proofErr w:type="spellStart"/>
-      <w:r>
-        <w:t>dIwrGAwyu@tvAxya</w:t>
-      </w:r>
-      <w:proofErr w:type="spellEnd"/>
-      <w:r>
-        <w:t xml:space="preserve"># </w:t>
-      </w:r>
-      <w:proofErr w:type="spellStart"/>
-      <w:r>
-        <w:t>dIwrGAwyu@tvAxya</w:t>
-      </w:r>
-      <w:proofErr w:type="spellEnd"/>
-      <w:r>
-        <w:t xml:space="preserve"># </w:t>
-      </w:r>
-      <w:proofErr w:type="spellStart"/>
-      <w:r>
-        <w:t>viwSaw</w:t>
-      </w:r>
-      <w:proofErr w:type="spellEnd"/>
-      <w:r>
-        <w:t xml:space="preserve"> </w:t>
-      </w:r>
-      <w:proofErr w:type="spellStart"/>
-      <w:r>
-        <w:t>viwSaw</w:t>
-      </w:r>
-      <w:proofErr w:type="spellEnd"/>
-      <w:r>
-        <w:t xml:space="preserve"> </w:t>
-      </w:r>
-      <w:proofErr w:type="spellStart"/>
-      <w:r>
-        <w:t>dIwrGAwyu@tvAxya</w:t>
-      </w:r>
-      <w:proofErr w:type="spellEnd"/>
-      <w:r>
-        <w:t>#</w:t>
-      </w:r>
-    </w:p>
-    <w:p>
-      <w:proofErr w:type="spellStart"/>
-      <w:proofErr w:type="gramStart"/>
-      <w:r>
-        <w:t>viqSaq</w:t>
-      </w:r>
-      <w:proofErr w:type="spellEnd"/>
-      <w:proofErr w:type="gramEnd"/>
-      <w:r>
-        <w:t xml:space="preserve"> </w:t>
-      </w:r>
-      <w:proofErr w:type="spellStart"/>
-      <w:r>
-        <w:t>dIqrGAqyuqtvAya</w:t>
-      </w:r>
-      <w:proofErr w:type="spellEnd"/>
-      <w:r>
-        <w:t xml:space="preserve"># </w:t>
-      </w:r>
-      <w:proofErr w:type="spellStart"/>
-      <w:r>
-        <w:t>dIrGAyuqtvAya</w:t>
-      </w:r>
-      <w:proofErr w:type="spellEnd"/>
-      <w:r>
-        <w:t xml:space="preserve"># </w:t>
-      </w:r>
-      <w:proofErr w:type="spellStart"/>
-      <w:r>
-        <w:t>viSa</w:t>
-      </w:r>
-      <w:proofErr w:type="spellEnd"/>
-      <w:r>
-        <w:t xml:space="preserve"> </w:t>
-      </w:r>
-      <w:proofErr w:type="spellStart"/>
-      <w:r>
-        <w:t>viSa</w:t>
-      </w:r>
-      <w:proofErr w:type="spellEnd"/>
-      <w:r>
-        <w:t xml:space="preserve"> </w:t>
-      </w:r>
-      <w:proofErr w:type="spellStart"/>
-      <w:r>
-        <w:t>dIrGAyuqtvAya</w:t>
-      </w:r>
-      <w:proofErr w:type="spellEnd"/>
-      <w:r>
-        <w:t xml:space="preserve"># |  </w:t>
-      </w:r>
-    </w:p>
-    <w:p>
-      <w:pPr>
-        <w:rPr>
-          <w:rFonts w:cs="Arial"/>
-          <w:b/>
-          <w:bCs/>
-          <w:color w:val="000000"/>
-          <w:szCs w:val="28"/>
-          <w:lang w:bidi="hi-IN"/>
-        </w:rPr>
-      </w:pPr>
-      <w:proofErr w:type="spellStart"/>
-      <w:proofErr w:type="gramStart"/>
-      <w:r>
-        <w:rPr>
-          <w:rFonts w:cs="Arial"/>
-          <w:b/>
-          <w:bCs/>
-          <w:color w:val="000000"/>
-          <w:szCs w:val="28"/>
-          <w:lang w:bidi="hi-IN"/>
-        </w:rPr>
-        <w:t>viqSaq</w:t>
-      </w:r>
-      <w:proofErr w:type="spellEnd"/>
-      <w:proofErr w:type="gramEnd"/>
-      <w:r>
-        <w:rPr>
-          <w:rFonts w:cs="Arial"/>
-          <w:b/>
-          <w:bCs/>
-          <w:color w:val="000000"/>
-          <w:szCs w:val="28"/>
-          <w:lang w:bidi="hi-IN"/>
-        </w:rPr>
-        <w:t xml:space="preserve"> </w:t>
-      </w:r>
-      <w:proofErr w:type="spellStart"/>
-      <w:r>
-        <w:rPr>
-          <w:rFonts w:cs="Arial"/>
-          <w:b/>
-          <w:bCs/>
-          <w:color w:val="000000"/>
-          <w:szCs w:val="28"/>
-          <w:lang w:bidi="hi-IN"/>
-        </w:rPr>
-        <w:t>dIqrGAqyuqtvAya</w:t>
-      </w:r>
-      <w:proofErr w:type="spellEnd"/>
-      <w:r>
-        <w:rPr>
-          <w:rFonts w:cs="Arial"/>
-          <w:b/>
-          <w:bCs/>
-          <w:color w:val="000000"/>
-          <w:szCs w:val="28"/>
-          <w:lang w:bidi="hi-IN"/>
-        </w:rPr>
-        <w:t xml:space="preserve"># </w:t>
-      </w:r>
-      <w:proofErr w:type="spellStart"/>
-      <w:r>
-        <w:rPr>
-          <w:rFonts w:cs="Arial"/>
-          <w:b/>
-          <w:bCs/>
-          <w:color w:val="000000"/>
-          <w:szCs w:val="28"/>
-          <w:lang w:bidi="hi-IN"/>
-        </w:rPr>
-        <w:t>dIrGAyuqtvAya</w:t>
-      </w:r>
-      <w:proofErr w:type="spellEnd"/>
-      <w:r>
-        <w:rPr>
-          <w:rFonts w:cs="Arial"/>
-          <w:b/>
-          <w:bCs/>
-          <w:color w:val="000000"/>
-          <w:szCs w:val="28"/>
-          <w:lang w:bidi="hi-IN"/>
-        </w:rPr>
-        <w:t xml:space="preserve"># </w:t>
-      </w:r>
-      <w:proofErr w:type="spellStart"/>
-      <w:r>
-        <w:rPr>
-          <w:rFonts w:cs="Arial"/>
-          <w:b/>
-          <w:bCs/>
-          <w:color w:val="000000"/>
-          <w:szCs w:val="28"/>
-          <w:lang w:bidi="hi-IN"/>
-        </w:rPr>
-        <w:t>viSa</w:t>
-      </w:r>
-      <w:proofErr w:type="spellEnd"/>
-      <w:r>
-        <w:rPr>
-          <w:rFonts w:cs="Arial"/>
-          <w:b/>
-          <w:bCs/>
-          <w:color w:val="000000"/>
-          <w:szCs w:val="28"/>
-          <w:lang w:bidi="hi-IN"/>
-        </w:rPr>
-        <w:t xml:space="preserve"> </w:t>
-      </w:r>
-      <w:proofErr w:type="spellStart"/>
-      <w:r>
-        <w:rPr>
-          <w:rFonts w:cs="Arial"/>
-          <w:b/>
-          <w:bCs/>
-          <w:color w:val="000000"/>
-          <w:szCs w:val="28"/>
-          <w:lang w:bidi="hi-IN"/>
-        </w:rPr>
-        <w:t>viSa</w:t>
-      </w:r>
-      <w:proofErr w:type="spellEnd"/>
-      <w:r>
-        <w:rPr>
-          <w:rFonts w:cs="Arial"/>
-          <w:b/>
-          <w:bCs/>
-          <w:color w:val="000000"/>
-          <w:szCs w:val="28"/>
-          <w:lang w:bidi="hi-IN"/>
-        </w:rPr>
-        <w:t xml:space="preserve"> </w:t>
-      </w:r>
-      <w:proofErr w:type="spellStart"/>
-      <w:r>
-        <w:rPr>
-          <w:rFonts w:cs="Arial"/>
-          <w:b/>
-          <w:bCs/>
-          <w:color w:val="000000"/>
-          <w:szCs w:val="28"/>
-          <w:lang w:bidi="hi-IN"/>
-        </w:rPr>
-        <w:t>dIrGAyuqtvAya</w:t>
-      </w:r>
-      <w:proofErr w:type="spellEnd"/>
-      <w:r>
-        <w:rPr>
-          <w:rFonts w:cs="Arial"/>
-          <w:b/>
-          <w:bCs/>
-          <w:color w:val="000000"/>
-          <w:szCs w:val="28"/>
-          <w:lang w:bidi="hi-IN"/>
-        </w:rPr>
-        <w:t># ||</w:t>
-      </w:r>
-    </w:p>
-    <w:p>
-      <w:pPr>
-        <w:rPr>
-          <w:b/>
-          <w:bCs/>
-        </w:rPr>
-      </w:pPr>
-      <w:r>
-        <w:rPr>
-          <w:b/>
-          <w:bCs/>
-        </w:rPr>
-        <w:t>Correct</w:t>
-      </w:r>
-    </w:p>
-    <w:p/>
-    <w:p>
-      <w:r>
-        <w:t xml:space="preserve">3.2.5.1(7J):  </w:t>
-      </w:r>
-      <w:proofErr w:type="spellStart"/>
-      <w:r>
-        <w:t>dIwrGAwyuqtvAxya</w:t>
-      </w:r>
-      <w:proofErr w:type="spellEnd"/>
-      <w:r>
-        <w:t># |</w:t>
-      </w:r>
-    </w:p>
-    <w:p>
-      <w:proofErr w:type="spellStart"/>
-      <w:r>
-        <w:t>dI@rGA@yu@tvAye</w:t>
-      </w:r>
-      <w:proofErr w:type="spellEnd"/>
-      <w:r>
-        <w:t xml:space="preserve"> </w:t>
-      </w:r>
-      <w:proofErr w:type="spellStart"/>
-      <w:r>
-        <w:t>ti</w:t>
-      </w:r>
-      <w:proofErr w:type="spellEnd"/>
-      <w:r>
-        <w:t xml:space="preserve"># </w:t>
-      </w:r>
-      <w:proofErr w:type="spellStart"/>
-      <w:r>
-        <w:t>dIrGAyu@tvAya</w:t>
-      </w:r>
-      <w:proofErr w:type="spellEnd"/>
-      <w:r>
-        <w:t>#</w:t>
-      </w:r>
-      <w:r>
-        <w:t xml:space="preserve"> </w:t>
-      </w:r>
-      <w:r>
-        <w:rPr>
-          <w:b/>
-          <w:bCs/>
-        </w:rPr>
-        <w:t>Correct</w:t>
-      </w:r>
     </w:p>
     <w:p/>
     <w:p>

</xml_diff>